<commit_message>
editing in react doc
</commit_message>
<xml_diff>
--- a/instruments/React.docx
+++ b/instruments/React.docx
@@ -5567,6 +5567,8 @@
         <w:rPr/>
         <w:t xml:space="preserve">        </w:t>
       </w:r>
+      <w:bookmarkStart w:id="2" w:name="__DdeLink__3124_614537291"/>
+      <w:bookmarkEnd w:id="2"/>
       <w:r>
         <w:rPr/>
         <w:t>{this.state.error &amp;&amp; &lt;p&gt;{this.state.error}&lt;/p&gt;}</w:t>
@@ -6416,14 +6418,14 @@
         <w:pStyle w:val="Normal"/>
         <w:rPr/>
       </w:pPr>
-      <w:bookmarkStart w:id="2" w:name="__DdeLink__3738_401946593"/>
+      <w:bookmarkStart w:id="3" w:name="__DdeLink__3738_401946593"/>
       <w:r>
         <w:rPr>
           <w:lang w:val="en-US"/>
         </w:rPr>
         <w:t>componentDidUpdate</w:t>
       </w:r>
-      <w:bookmarkEnd w:id="2"/>
+      <w:bookmarkEnd w:id="3"/>
       <w:r>
         <w:rPr/>
         <w:t>(</w:t>
@@ -10158,150 +10160,173 @@
           <w:color w:val="0F243E"/>
           <w:lang w:val="en-US"/>
         </w:rPr>
+        <w:t>const unsubscribe = store.subscribe(() =&gt; console.log(</w:t>
+      </w:r>
+      <w:bookmarkStart w:id="4" w:name="__DdeLink__3131_366519726"/>
+      <w:r>
+        <w:rPr>
+          <w:rFonts w:cs="Consolas" w:ascii="Consolas" w:hAnsi="Consolas"/>
+          <w:b/>
+          <w:color w:val="0F243E"/>
+          <w:lang w:val="en-US"/>
+        </w:rPr>
+        <w:t>store.getState()</w:t>
+      </w:r>
+      <w:bookmarkEnd w:id="4"/>
+      <w:r>
+        <w:rPr>
+          <w:rFonts w:cs="Consolas" w:ascii="Consolas" w:hAnsi="Consolas"/>
+          <w:b/>
+          <w:color w:val="0F243E"/>
+          <w:lang w:val="en-US"/>
+        </w:rPr>
+        <w:t>));</w:t>
+      </w:r>
+    </w:p>
+    <w:p>
+      <w:pPr>
+        <w:pStyle w:val="Normal"/>
+        <w:rPr>
+          <w:rFonts w:ascii="Consolas" w:hAnsi="Consolas" w:cs="Consolas"/>
+          <w:b/>
+          <w:b/>
+          <w:color w:val="0F243E"/>
+          <w:lang w:val="en-US"/>
+        </w:rPr>
+      </w:pPr>
+      <w:r>
+        <w:rPr>
+          <w:rFonts w:cs="Consolas" w:ascii="Consolas" w:hAnsi="Consolas"/>
+          <w:b/>
+          <w:color w:val="0F243E"/>
+          <w:lang w:val="en-US"/>
+        </w:rPr>
+        <w:t>store.dispatch({type: 'INCREMENT', incrementBy: 5});</w:t>
+      </w:r>
+    </w:p>
+    <w:p>
+      <w:pPr>
+        <w:pStyle w:val="Code1"/>
+        <w:ind w:left="0" w:right="0" w:hanging="0"/>
+        <w:rPr/>
+      </w:pPr>
+      <w:r>
+        <w:rPr/>
+        <w:t>unsubscribe</w:t>
+      </w:r>
+      <w:r>
+        <w:rPr>
+          <w:lang w:val="ru-RU"/>
+        </w:rPr>
+        <w:t>();</w:t>
+      </w:r>
+    </w:p>
+    <w:p>
+      <w:pPr>
+        <w:pStyle w:val="Normal"/>
+        <w:rPr>
+          <w:b/>
+          <w:b/>
+        </w:rPr>
+      </w:pPr>
+      <w:r>
+        <w:rPr>
+          <w:b/>
+        </w:rPr>
+      </w:r>
+    </w:p>
+    <w:p>
+      <w:pPr>
+        <w:pStyle w:val="Normal"/>
+        <w:rPr/>
+      </w:pPr>
+      <w:r>
+        <w:rPr>
+          <w:b/>
+          <w:lang w:val="en-US"/>
+        </w:rPr>
+        <w:t>dispatch</w:t>
+      </w:r>
+      <w:r>
+        <w:rPr>
+          <w:b/>
+        </w:rPr>
+        <w:t xml:space="preserve"> </w:t>
+      </w:r>
+      <w:r>
+        <w:rPr/>
+        <w:t xml:space="preserve">передает значения, обрабатывать их нужно самому. </w:t>
+      </w:r>
+      <w:r>
+        <w:rPr>
+          <w:i/>
+          <w:lang w:val="en-US"/>
+        </w:rPr>
+        <w:t>type</w:t>
+      </w:r>
+      <w:r>
+        <w:rPr/>
+        <w:t xml:space="preserve"> - обязательное значение, остальные произвольны</w:t>
+      </w:r>
+    </w:p>
+    <w:p>
+      <w:pPr>
+        <w:pStyle w:val="Normal"/>
+        <w:rPr/>
+      </w:pPr>
+      <w:r>
+        <w:rPr/>
+      </w:r>
+    </w:p>
+    <w:p>
+      <w:pPr>
+        <w:pStyle w:val="Normal"/>
+        <w:rPr/>
+      </w:pPr>
+      <w:r>
+        <w:rPr>
+          <w:b/>
+          <w:lang w:val="en-US"/>
+        </w:rPr>
+        <w:t>subscribe</w:t>
+      </w:r>
+      <w:r>
+        <w:rPr/>
+        <w:t xml:space="preserve"> вызывается каждый раз, когда </w:t>
+      </w:r>
+      <w:r>
+        <w:rPr>
+          <w:lang w:val="en-US"/>
+        </w:rPr>
+        <w:t>state</w:t>
+      </w:r>
+      <w:r>
+        <w:rPr/>
+        <w:t xml:space="preserve"> изменяется. Что бы отписаться, нужно присвоить функции имя, а потом вывзвать ее без аргументов:</w:t>
+      </w:r>
+    </w:p>
+    <w:p>
+      <w:pPr>
+        <w:pStyle w:val="Code1"/>
+        <w:rPr/>
+      </w:pPr>
+      <w:bookmarkStart w:id="5" w:name="__DdeLink__3133_1449356387"/>
+      <w:r>
+        <w:rPr/>
         <w:t>const unsubscribe = store.subscribe(() =&gt; console.log(store.getState()));</w:t>
       </w:r>
     </w:p>
     <w:p>
       <w:pPr>
-        <w:pStyle w:val="Normal"/>
-        <w:rPr>
-          <w:rFonts w:ascii="Consolas" w:hAnsi="Consolas" w:cs="Consolas"/>
-          <w:b/>
-          <w:b/>
-          <w:color w:val="0F243E"/>
-          <w:lang w:val="en-US"/>
-        </w:rPr>
-      </w:pPr>
-      <w:r>
-        <w:rPr>
-          <w:rFonts w:cs="Consolas" w:ascii="Consolas" w:hAnsi="Consolas"/>
-          <w:b/>
-          <w:color w:val="0F243E"/>
-          <w:lang w:val="en-US"/>
-        </w:rPr>
-        <w:t>store.dispatch({type: 'INCREMENT', incrementBy: 5});</w:t>
-      </w:r>
-    </w:p>
-    <w:p>
-      <w:pPr>
-        <w:pStyle w:val="Code1"/>
-        <w:ind w:left="0" w:right="0" w:hanging="0"/>
-        <w:rPr/>
-      </w:pPr>
+        <w:pStyle w:val="Code1"/>
+        <w:rPr/>
+      </w:pPr>
+      <w:bookmarkStart w:id="6" w:name="__DdeLink__3133_1449356387"/>
       <w:r>
         <w:rPr/>
         <w:t>unsubscribe</w:t>
       </w:r>
-      <w:r>
-        <w:rPr>
-          <w:lang w:val="ru-RU"/>
-        </w:rPr>
-        <w:t>();</w:t>
-      </w:r>
-    </w:p>
-    <w:p>
-      <w:pPr>
-        <w:pStyle w:val="Normal"/>
-        <w:rPr>
-          <w:b/>
-          <w:b/>
-        </w:rPr>
-      </w:pPr>
-      <w:r>
-        <w:rPr>
-          <w:b/>
-        </w:rPr>
-      </w:r>
-    </w:p>
-    <w:p>
-      <w:pPr>
-        <w:pStyle w:val="Normal"/>
-        <w:rPr/>
-      </w:pPr>
-      <w:r>
-        <w:rPr>
-          <w:b/>
-          <w:lang w:val="en-US"/>
-        </w:rPr>
-        <w:t>dispatch</w:t>
-      </w:r>
-      <w:r>
-        <w:rPr>
-          <w:b/>
-        </w:rPr>
-        <w:t xml:space="preserve"> </w:t>
-      </w:r>
-      <w:r>
-        <w:rPr/>
-        <w:t xml:space="preserve">передает значения, обрабатывать их нужно самому. Конвенция говорит, что надо писать все слова в верхнем регистре, а разделять их нижним подчеркиванием. </w:t>
-      </w:r>
-      <w:r>
-        <w:rPr>
-          <w:i/>
-          <w:lang w:val="en-US"/>
-        </w:rPr>
-        <w:t>type</w:t>
-      </w:r>
-      <w:r>
-        <w:rPr/>
-        <w:t xml:space="preserve"> - обязательное значение, остальные произвольны</w:t>
-      </w:r>
-    </w:p>
-    <w:p>
-      <w:pPr>
-        <w:pStyle w:val="Normal"/>
-        <w:rPr/>
-      </w:pPr>
-      <w:r>
-        <w:rPr/>
-      </w:r>
-    </w:p>
-    <w:p>
-      <w:pPr>
-        <w:pStyle w:val="Normal"/>
-        <w:rPr/>
-      </w:pPr>
-      <w:r>
-        <w:rPr>
-          <w:b/>
-          <w:lang w:val="en-US"/>
-        </w:rPr>
-        <w:t>subscribe</w:t>
-      </w:r>
-      <w:r>
-        <w:rPr/>
-        <w:t xml:space="preserve"> вызывается каждый раз, когда </w:t>
-      </w:r>
-      <w:r>
-        <w:rPr>
-          <w:lang w:val="en-US"/>
-        </w:rPr>
-        <w:t>state</w:t>
-      </w:r>
-      <w:r>
-        <w:rPr/>
-        <w:t xml:space="preserve"> изменяется. Что бы отписаться, нужно присвоить функции имя, а потом вывзвать ее без аргументов:</w:t>
-      </w:r>
-    </w:p>
-    <w:p>
-      <w:pPr>
-        <w:pStyle w:val="Code1"/>
-        <w:rPr/>
-      </w:pPr>
-      <w:r>
-        <w:rPr/>
-        <w:t>const unsubscribe = store.subscribe(() =&gt; console.log(store.getState()));</w:t>
-      </w:r>
-    </w:p>
-    <w:p>
-      <w:pPr>
-        <w:pStyle w:val="Code1"/>
-        <w:rPr/>
-      </w:pPr>
-      <w:r>
-        <w:rPr/>
-        <w:t>unsubscribe</w:t>
-      </w:r>
+      <w:bookmarkEnd w:id="6"/>
       <w:r>
         <w:rPr>
           <w:lang w:val="ru-RU"/>
@@ -11522,7 +11547,17 @@
       </w:pPr>
       <w:r>
         <w:rPr/>
-        <w:t>const unsubscribe = store.subscribe(() =&gt; console.log(store.getState()));</w:t>
+        <w:t>const unsubscribe = store.subscribe(() =&gt; console.log(</w:t>
+      </w:r>
+      <w:bookmarkStart w:id="7" w:name="__DdeLink__3125_1449356387"/>
+      <w:r>
+        <w:rPr/>
+        <w:t>store.getState()</w:t>
+      </w:r>
+      <w:bookmarkEnd w:id="7"/>
+      <w:r>
+        <w:rPr/>
+        <w:t>));</w:t>
       </w:r>
     </w:p>
     <w:p>
@@ -12044,15 +12079,7 @@
       </w:r>
       <w:r>
         <w:rPr/>
-        <w:t xml:space="preserve"> механизм рендера компонентов, который рендерит другие компоненты. Об</w:t>
-      </w:r>
-      <w:r>
-        <w:rPr/>
-        <w:t>е</w:t>
-      </w:r>
-      <w:r>
-        <w:rPr/>
-        <w:t>ртка для компонентов. Например, показать определенный компонент или нет в зависимости от того, залогинен пользователь или нет</w:t>
+        <w:t xml:space="preserve"> механизм рендера компонентов, который рендерит другие компоненты. Обертка для компонентов. Например, показать определенный компонент или нет в зависимости от того, залогинен пользователь или нет</w:t>
       </w:r>
     </w:p>
     <w:p>
@@ -21743,6 +21770,10 @@
         <w:rPr/>
         <w:t>(в ебаном гите это не работает - иди нахуй сучара)</w:t>
       </w:r>
+      <w:r>
+        <w:rPr/>
+        <w:t>))</w:t>
+      </w:r>
     </w:p>
     <w:p>
       <w:pPr>
@@ -24856,7 +24887,7 @@
       <w:fldChar w:fldCharType="separate"/>
     </w:r>
     <w:r>
-      <w:t>14</w:t>
+      <w:t>15</w:t>
     </w:r>
     <w:r>
       <w:fldChar w:fldCharType="end"/>
@@ -25371,7 +25402,7 @@
     <w:qFormat/>
     <w:pPr>
       <w:widowControl/>
-      <w:overflowPunct w:val="true"/>
+      <w:overflowPunct w:val="false"/>
       <w:bidi w:val="0"/>
       <w:spacing w:lineRule="auto" w:line="240" w:before="0" w:after="0"/>
       <w:jc w:val="left"/>
@@ -25826,6 +25857,48 @@
       <w:b/>
     </w:rPr>
   </w:style>
+  <w:style w:type="character" w:styleId="ListLabel41">
+    <w:name w:val="ListLabel 41"/>
+    <w:qFormat/>
+    <w:rPr>
+      <w:b w:val="false"/>
+    </w:rPr>
+  </w:style>
+  <w:style w:type="character" w:styleId="ListLabel42">
+    <w:name w:val="ListLabel 42"/>
+    <w:qFormat/>
+    <w:rPr>
+      <w:b/>
+    </w:rPr>
+  </w:style>
+  <w:style w:type="character" w:styleId="ListLabel43">
+    <w:name w:val="ListLabel 43"/>
+    <w:qFormat/>
+    <w:rPr>
+      <w:b w:val="false"/>
+    </w:rPr>
+  </w:style>
+  <w:style w:type="character" w:styleId="ListLabel44">
+    <w:name w:val="ListLabel 44"/>
+    <w:qFormat/>
+    <w:rPr>
+      <w:b/>
+    </w:rPr>
+  </w:style>
+  <w:style w:type="character" w:styleId="ListLabel45">
+    <w:name w:val="ListLabel 45"/>
+    <w:qFormat/>
+    <w:rPr>
+      <w:b w:val="false"/>
+    </w:rPr>
+  </w:style>
+  <w:style w:type="character" w:styleId="ListLabel46">
+    <w:name w:val="ListLabel 46"/>
+    <w:qFormat/>
+    <w:rPr>
+      <w:b/>
+    </w:rPr>
+  </w:style>
   <w:style w:type="paragraph" w:styleId="Heading">
     <w:name w:val="Heading"/>
     <w:basedOn w:val="Normal"/>
@@ -25956,7 +26029,7 @@
     <w:qFormat/>
     <w:pPr>
       <w:widowControl/>
-      <w:overflowPunct w:val="true"/>
+      <w:overflowPunct w:val="false"/>
       <w:bidi w:val="0"/>
       <w:spacing w:lineRule="auto" w:line="240" w:before="0" w:after="0"/>
       <w:jc w:val="left"/>

</xml_diff>